<commit_message>
kubernetes yaml files changes
</commit_message>
<xml_diff>
--- a/kubernetes script.docx
+++ b/kubernetes script.docx
@@ -8,13 +8,28 @@
       </w:r>
     </w:p>
     <w:p>
-      <w:r>
-        <w:t>Docker-compose up -d</w:t>
-      </w:r>
-    </w:p>
-    <w:p>
-      <w:r>
-        <w:t>Docker-compose down</w:t>
+      <w:pPr>
+        <w:rPr>
+          <w:b/>
+        </w:rPr>
+      </w:pPr>
+      <w:r>
+        <w:rPr>
+          <w:b/>
+        </w:rPr>
+        <w:t>d</w:t>
+      </w:r>
+      <w:r>
+        <w:rPr>
+          <w:b/>
+        </w:rPr>
+        <w:t xml:space="preserve">ocker-compose </w:t>
+      </w:r>
+      <w:r>
+        <w:rPr>
+          <w:b/>
+        </w:rPr>
+        <w:t>build</w:t>
       </w:r>
     </w:p>
     <w:p>
@@ -31,7 +46,10 @@
         </w:numPr>
       </w:pPr>
       <w:r>
-        <w:t>Demo-</w:t>
+        <w:t>d</w:t>
+      </w:r>
+      <w:r>
+        <w:t>emo-</w:t>
       </w:r>
       <w:proofErr w:type="spellStart"/>
       <w:r>
@@ -48,7 +66,10 @@
         </w:numPr>
       </w:pPr>
       <w:r>
-        <w:t>Demo-</w:t>
+        <w:t>d</w:t>
+      </w:r>
+      <w:r>
+        <w:t>emo-</w:t>
       </w:r>
       <w:proofErr w:type="spellStart"/>
       <w:r>
@@ -56,7 +77,6 @@
       </w:r>
       <w:proofErr w:type="spellEnd"/>
     </w:p>
-    <w:p/>
     <w:p/>
     <w:p>
       <w:proofErr w:type="spellStart"/>
@@ -82,24 +102,12 @@
       </w:r>
       <w:proofErr w:type="spellEnd"/>
       <w:r>
-        <w:t xml:space="preserve"> create -f </w:t>
-      </w:r>
-      <w:r>
-        <w:t>back</w:t>
-      </w:r>
-      <w:r>
-        <w:t>end-</w:t>
+        <w:t xml:space="preserve"> create -f backend-</w:t>
       </w:r>
       <w:proofErr w:type="spellStart"/>
       <w:proofErr w:type="gramStart"/>
       <w:r>
-        <w:t>webap</w:t>
-      </w:r>
-      <w:r>
-        <w:t>i</w:t>
-      </w:r>
-      <w:r>
-        <w:t>.yaml</w:t>
+        <w:t>webapi.yaml</w:t>
       </w:r>
       <w:proofErr w:type="spellEnd"/>
       <w:proofErr w:type="gramEnd"/>
@@ -182,11 +190,28 @@
         </w:r>
       </w:hyperlink>
     </w:p>
-    <w:p/>
     <w:p>
       <w:bookmarkStart w:id="0" w:name="_GoBack"/>
       <w:bookmarkEnd w:id="0"/>
     </w:p>
+    <w:p>
+      <w:r>
+        <w:t>cheat sheet</w:t>
+      </w:r>
+    </w:p>
+    <w:p>
+      <w:hyperlink r:id="rId8" w:history="1">
+        <w:r>
+          <w:rPr>
+            <w:rStyle w:val="Hyperlink"/>
+          </w:rPr>
+          <w:t>https://kubernetes.io/docs/reference/kubectl/cheatsheet/#creating-objects</w:t>
+        </w:r>
+      </w:hyperlink>
+    </w:p>
+    <w:p/>
+    <w:p/>
+    <w:p/>
     <w:p/>
     <w:sectPr>
       <w:pgSz w:w="12240" w:h="15840"/>
@@ -846,12 +871,23 @@
     <w:name w:val="Hyperlink"/>
     <w:basedOn w:val="DefaultParagraphFont"/>
     <w:uiPriority w:val="99"/>
-    <w:semiHidden/>
     <w:unhideWhenUsed/>
     <w:rsid w:val="002F3633"/>
     <w:rPr>
       <w:color w:val="0000FF"/>
       <w:u w:val="single"/>
+    </w:rPr>
+  </w:style>
+  <w:style w:type="character" w:styleId="UnresolvedMention">
+    <w:name w:val="Unresolved Mention"/>
+    <w:basedOn w:val="DefaultParagraphFont"/>
+    <w:uiPriority w:val="99"/>
+    <w:semiHidden/>
+    <w:unhideWhenUsed/>
+    <w:rsid w:val="00E6066D"/>
+    <w:rPr>
+      <w:color w:val="605E5C"/>
+      <w:shd w:val="clear" w:color="auto" w:fill="E1DFDD"/>
     </w:rPr>
   </w:style>
 </w:styles>

</xml_diff>

<commit_message>
update k8s demo script
</commit_message>
<xml_diff>
--- a/kubernetes script.docx
+++ b/kubernetes script.docx
@@ -211,10 +211,7 @@
       </w:r>
       <w:proofErr w:type="spellEnd"/>
       <w:r>
-        <w:t xml:space="preserve"> scale --replicas=3</w:t>
-      </w:r>
-      <w:r>
-        <w:t xml:space="preserve"> deployment/</w:t>
+        <w:t xml:space="preserve"> scale --replicas=3 deployment/</w:t>
       </w:r>
       <w:proofErr w:type="spellStart"/>
       <w:r>
@@ -280,13 +277,7 @@
         <w:rPr>
           <w:rFonts w:cstheme="minorBidi"/>
         </w:rPr>
-        <w:t xml:space="preserve"> logs</w:t>
-      </w:r>
-      <w:r>
-        <w:rPr>
-          <w:rFonts w:cstheme="minorBidi"/>
-        </w:rPr>
-        <w:t xml:space="preserve"> &lt;&lt;</w:t>
+        <w:t xml:space="preserve"> logs &lt;&lt;</w:t>
       </w:r>
       <w:proofErr w:type="spellStart"/>
       <w:r>
@@ -302,8 +293,6 @@
         </w:rPr>
         <w:t>&gt;&gt;</w:t>
       </w:r>
-      <w:bookmarkStart w:id="0" w:name="_GoBack"/>
-      <w:bookmarkEnd w:id="0"/>
     </w:p>
     <w:p>
       <w:pPr>
@@ -358,31 +347,7 @@
         <w:rPr>
           <w:rFonts w:cstheme="minorBidi"/>
         </w:rPr>
-        <w:t xml:space="preserve"> </w:t>
-      </w:r>
-      <w:r>
-        <w:rPr>
-          <w:rFonts w:cstheme="minorBidi"/>
-        </w:rPr>
-        <w:t>&lt;&lt;</w:t>
-      </w:r>
-      <w:r>
-        <w:rPr>
-          <w:rFonts w:cstheme="minorBidi"/>
-        </w:rPr>
-        <w:t>my-pod</w:t>
-      </w:r>
-      <w:r>
-        <w:rPr>
-          <w:rFonts w:cstheme="minorBidi"/>
-        </w:rPr>
-        <w:t>&gt;&gt;</w:t>
-      </w:r>
-      <w:r>
-        <w:rPr>
-          <w:rFonts w:cstheme="minorBidi"/>
-        </w:rPr>
-        <w:t xml:space="preserve"> -i</w:t>
+        <w:t xml:space="preserve"> &lt;&lt;my-pod&gt;&gt; -i</w:t>
       </w:r>
       <w:r>
         <w:rPr>
@@ -532,10 +497,296 @@
         </w:r>
       </w:hyperlink>
     </w:p>
+    <w:p>
+      <w:pPr>
+        <w:pStyle w:val="Heading2"/>
+      </w:pPr>
+      <w:r>
+        <w:lastRenderedPageBreak/>
+        <w:t>Pull an image from a Private Registry</w:t>
+      </w:r>
+    </w:p>
+    <w:p>
+      <w:hyperlink r:id="rId10" w:history="1">
+        <w:r>
+          <w:rPr>
+            <w:rStyle w:val="Hyperlink"/>
+          </w:rPr>
+          <w:t>https://kubernetes.io/docs/tasks/configure-pod-container/pull-image-private-registry/</w:t>
+        </w:r>
+      </w:hyperlink>
+    </w:p>
     <w:p/>
+    <w:p>
+      <w:r>
+        <w:t xml:space="preserve">Create a secret named </w:t>
+      </w:r>
+      <w:proofErr w:type="spellStart"/>
+      <w:r>
+        <w:rPr>
+          <w:b/>
+        </w:rPr>
+        <w:t>acr</w:t>
+      </w:r>
+      <w:proofErr w:type="spellEnd"/>
+      <w:r>
+        <w:rPr>
+          <w:b/>
+        </w:rPr>
+        <w:t xml:space="preserve"> </w:t>
+      </w:r>
+      <w:r>
+        <w:t>to hold the Container registry credentials</w:t>
+      </w:r>
+    </w:p>
+    <w:p>
+      <w:proofErr w:type="spellStart"/>
+      <w:r>
+        <w:rPr>
+          <w:rFonts w:ascii="Courier New" w:hAnsi="Courier New" w:cs="Courier New"/>
+          <w:b/>
+          <w:bCs/>
+          <w:color w:val="303030"/>
+          <w:sz w:val="21"/>
+          <w:szCs w:val="21"/>
+          <w:shd w:val="clear" w:color="auto" w:fill="F7F7F7"/>
+        </w:rPr>
+        <w:t>kubectl</w:t>
+      </w:r>
+      <w:proofErr w:type="spellEnd"/>
+      <w:r>
+        <w:rPr>
+          <w:rFonts w:ascii="Courier New" w:hAnsi="Courier New" w:cs="Courier New"/>
+          <w:b/>
+          <w:bCs/>
+          <w:color w:val="303030"/>
+          <w:sz w:val="21"/>
+          <w:szCs w:val="21"/>
+          <w:shd w:val="clear" w:color="auto" w:fill="F7F7F7"/>
+        </w:rPr>
+        <w:t xml:space="preserve"> create secret docker-registry </w:t>
+      </w:r>
+      <w:proofErr w:type="spellStart"/>
+      <w:r>
+        <w:rPr>
+          <w:rFonts w:ascii="Courier New" w:hAnsi="Courier New" w:cs="Courier New"/>
+          <w:b/>
+          <w:bCs/>
+          <w:color w:val="303030"/>
+          <w:sz w:val="21"/>
+          <w:szCs w:val="21"/>
+          <w:shd w:val="clear" w:color="auto" w:fill="F7F7F7"/>
+        </w:rPr>
+        <w:t>acr</w:t>
+      </w:r>
+      <w:proofErr w:type="spellEnd"/>
+      <w:r>
+        <w:rPr>
+          <w:rFonts w:ascii="Courier New" w:hAnsi="Courier New" w:cs="Courier New"/>
+          <w:b/>
+          <w:bCs/>
+          <w:color w:val="303030"/>
+          <w:sz w:val="21"/>
+          <w:szCs w:val="21"/>
+          <w:shd w:val="clear" w:color="auto" w:fill="F7F7F7"/>
+        </w:rPr>
+        <w:t xml:space="preserve"> </w:t>
+      </w:r>
+      <w:r>
+        <w:rPr>
+          <w:rFonts w:ascii="Courier New" w:hAnsi="Courier New" w:cs="Courier New"/>
+          <w:b/>
+          <w:bCs/>
+          <w:color w:val="303030"/>
+          <w:sz w:val="21"/>
+          <w:szCs w:val="21"/>
+          <w:shd w:val="clear" w:color="auto" w:fill="F7F7F7"/>
+        </w:rPr>
+        <w:t>--docker-server</w:t>
+      </w:r>
+      <w:r>
+        <w:rPr>
+          <w:rFonts w:ascii="&amp;quot" w:hAnsi="&amp;quot"/>
+          <w:b/>
+          <w:bCs/>
+          <w:color w:val="666666"/>
+          <w:sz w:val="21"/>
+          <w:szCs w:val="21"/>
+          <w:bdr w:val="none" w:sz="0" w:space="0" w:color="auto" w:frame="1"/>
+        </w:rPr>
+        <w:t>=</w:t>
+      </w:r>
+      <w:r>
+        <w:rPr>
+          <w:rFonts w:ascii="Courier New" w:hAnsi="Courier New" w:cs="Courier New"/>
+          <w:b/>
+          <w:bCs/>
+          <w:color w:val="303030"/>
+          <w:sz w:val="21"/>
+          <w:szCs w:val="21"/>
+          <w:shd w:val="clear" w:color="auto" w:fill="F7F7F7"/>
+        </w:rPr>
+        <w:t>&lt;your-registry-server&gt; --docker-username</w:t>
+      </w:r>
+      <w:r>
+        <w:rPr>
+          <w:rFonts w:ascii="&amp;quot" w:hAnsi="&amp;quot"/>
+          <w:b/>
+          <w:bCs/>
+          <w:color w:val="666666"/>
+          <w:sz w:val="21"/>
+          <w:szCs w:val="21"/>
+          <w:bdr w:val="none" w:sz="0" w:space="0" w:color="auto" w:frame="1"/>
+        </w:rPr>
+        <w:t>=</w:t>
+      </w:r>
+      <w:r>
+        <w:rPr>
+          <w:rFonts w:ascii="Courier New" w:hAnsi="Courier New" w:cs="Courier New"/>
+          <w:b/>
+          <w:bCs/>
+          <w:color w:val="303030"/>
+          <w:sz w:val="21"/>
+          <w:szCs w:val="21"/>
+          <w:shd w:val="clear" w:color="auto" w:fill="F7F7F7"/>
+        </w:rPr>
+        <w:t>&lt;your-name&gt; --docker-password</w:t>
+      </w:r>
+      <w:r>
+        <w:rPr>
+          <w:rFonts w:ascii="&amp;quot" w:hAnsi="&amp;quot"/>
+          <w:b/>
+          <w:bCs/>
+          <w:color w:val="666666"/>
+          <w:sz w:val="21"/>
+          <w:szCs w:val="21"/>
+          <w:bdr w:val="none" w:sz="0" w:space="0" w:color="auto" w:frame="1"/>
+        </w:rPr>
+        <w:t>=</w:t>
+      </w:r>
+      <w:r>
+        <w:rPr>
+          <w:rFonts w:ascii="Courier New" w:hAnsi="Courier New" w:cs="Courier New"/>
+          <w:b/>
+          <w:bCs/>
+          <w:color w:val="303030"/>
+          <w:sz w:val="21"/>
+          <w:szCs w:val="21"/>
+          <w:shd w:val="clear" w:color="auto" w:fill="F7F7F7"/>
+        </w:rPr>
+        <w:t>&lt;your-</w:t>
+      </w:r>
+      <w:proofErr w:type="spellStart"/>
+      <w:r>
+        <w:rPr>
+          <w:rFonts w:ascii="Courier New" w:hAnsi="Courier New" w:cs="Courier New"/>
+          <w:b/>
+          <w:bCs/>
+          <w:color w:val="303030"/>
+          <w:sz w:val="21"/>
+          <w:szCs w:val="21"/>
+          <w:shd w:val="clear" w:color="auto" w:fill="F7F7F7"/>
+        </w:rPr>
+        <w:t>pword</w:t>
+      </w:r>
+      <w:proofErr w:type="spellEnd"/>
+      <w:r>
+        <w:rPr>
+          <w:rFonts w:ascii="Courier New" w:hAnsi="Courier New" w:cs="Courier New"/>
+          <w:b/>
+          <w:bCs/>
+          <w:color w:val="303030"/>
+          <w:sz w:val="21"/>
+          <w:szCs w:val="21"/>
+          <w:shd w:val="clear" w:color="auto" w:fill="F7F7F7"/>
+        </w:rPr>
+        <w:t>&gt; --docker-email</w:t>
+      </w:r>
+      <w:r>
+        <w:rPr>
+          <w:rFonts w:ascii="&amp;quot" w:hAnsi="&amp;quot"/>
+          <w:b/>
+          <w:bCs/>
+          <w:color w:val="666666"/>
+          <w:sz w:val="21"/>
+          <w:szCs w:val="21"/>
+          <w:bdr w:val="none" w:sz="0" w:space="0" w:color="auto" w:frame="1"/>
+        </w:rPr>
+        <w:t>=</w:t>
+      </w:r>
+      <w:r>
+        <w:rPr>
+          <w:rFonts w:ascii="Courier New" w:hAnsi="Courier New" w:cs="Courier New"/>
+          <w:b/>
+          <w:bCs/>
+          <w:color w:val="303030"/>
+          <w:sz w:val="21"/>
+          <w:szCs w:val="21"/>
+          <w:shd w:val="clear" w:color="auto" w:fill="F7F7F7"/>
+        </w:rPr>
+        <w:t>&lt;your-email&gt;</w:t>
+      </w:r>
+    </w:p>
     <w:p/>
-    <w:p/>
-    <w:p/>
+    <w:p>
+      <w:r>
+        <w:t xml:space="preserve">in VS2017, publish projects </w:t>
+      </w:r>
+      <w:proofErr w:type="spellStart"/>
+      <w:r>
+        <w:t>WebApi</w:t>
+      </w:r>
+      <w:proofErr w:type="spellEnd"/>
+      <w:r>
+        <w:t xml:space="preserve"> and WebApp to the same container registry </w:t>
+      </w:r>
+    </w:p>
+    <w:p>
+      <w:r>
+        <w:rPr>
+          <w:noProof/>
+        </w:rPr>
+        <w:drawing>
+          <wp:inline distT="0" distB="0" distL="0" distR="0" wp14:anchorId="3B0AF084" wp14:editId="238FCB70">
+            <wp:extent cx="5943600" cy="4457700"/>
+            <wp:effectExtent l="0" t="0" r="0" b="0"/>
+            <wp:docPr id="1" name="Picture 1"/>
+            <wp:cNvGraphicFramePr>
+              <a:graphicFrameLocks xmlns:a="http://schemas.openxmlformats.org/drawingml/2006/main" noChangeAspect="1"/>
+            </wp:cNvGraphicFramePr>
+            <a:graphic xmlns:a="http://schemas.openxmlformats.org/drawingml/2006/main">
+              <a:graphicData uri="http://schemas.openxmlformats.org/drawingml/2006/picture">
+                <pic:pic xmlns:pic="http://schemas.openxmlformats.org/drawingml/2006/picture">
+                  <pic:nvPicPr>
+                    <pic:cNvPr id="1" name=""/>
+                    <pic:cNvPicPr/>
+                  </pic:nvPicPr>
+                  <pic:blipFill>
+                    <a:blip r:embed="rId11"/>
+                    <a:stretch>
+                      <a:fillRect/>
+                    </a:stretch>
+                  </pic:blipFill>
+                  <pic:spPr>
+                    <a:xfrm>
+                      <a:off x="0" y="0"/>
+                      <a:ext cx="5943600" cy="4457700"/>
+                    </a:xfrm>
+                    <a:prstGeom prst="rect">
+                      <a:avLst/>
+                    </a:prstGeom>
+                  </pic:spPr>
+                </pic:pic>
+              </a:graphicData>
+            </a:graphic>
+          </wp:inline>
+        </w:drawing>
+      </w:r>
+    </w:p>
+    <w:p>
+      <w:bookmarkStart w:id="0" w:name="_GoBack"/>
+      <w:bookmarkEnd w:id="0"/>
+    </w:p>
     <w:sectPr>
       <w:pgSz w:w="12240" w:h="15840"/>
       <w:pgMar w:top="1440" w:right="1440" w:bottom="1440" w:left="1440" w:header="720" w:footer="720" w:gutter="0"/>
@@ -1604,7 +1855,7 @@
 </file>
 
 <file path=customXml/itemProps1.xml><?xml version="1.0" encoding="utf-8"?>
-<ds:datastoreItem xmlns:ds="http://schemas.openxmlformats.org/officeDocument/2006/customXml" ds:itemID="{59444ED5-432F-4679-ADCC-178F92849962}">
+<ds:datastoreItem xmlns:ds="http://schemas.openxmlformats.org/officeDocument/2006/customXml" ds:itemID="{22F68B4C-7B5A-4E82-A8DB-8FAFCF61ADC5}">
   <ds:schemaRefs>
     <ds:schemaRef ds:uri="http://schemas.openxmlformats.org/officeDocument/2006/bibliography"/>
   </ds:schemaRefs>

</xml_diff>

<commit_message>
Updated local dashboard launch to use version that can skip authentication
</commit_message>
<xml_diff>
--- a/kubernetes script.docx
+++ b/kubernetes script.docx
@@ -442,34 +442,8 @@
           <w:shd w:val="clear" w:color="auto" w:fill="F7F7F7"/>
         </w:rPr>
       </w:pPr>
-      <w:proofErr w:type="spellStart"/>
-      <w:r>
-        <w:rPr>
-          <w:rFonts w:ascii="Courier New" w:eastAsia="Times New Roman" w:hAnsi="Courier New" w:cs="Courier New"/>
-          <w:b/>
-          <w:bCs/>
-          <w:color w:val="303030"/>
-          <w:sz w:val="21"/>
-          <w:szCs w:val="21"/>
-          <w:bdr w:val="none" w:sz="0" w:space="0" w:color="auto" w:frame="1"/>
-          <w:shd w:val="clear" w:color="auto" w:fill="F7F7F7"/>
-        </w:rPr>
-        <w:t>kubectl</w:t>
-      </w:r>
-      <w:proofErr w:type="spellEnd"/>
-      <w:r>
-        <w:rPr>
-          <w:rFonts w:ascii="Courier New" w:eastAsia="Times New Roman" w:hAnsi="Courier New" w:cs="Courier New"/>
-          <w:b/>
-          <w:bCs/>
-          <w:color w:val="303030"/>
-          <w:sz w:val="21"/>
-          <w:szCs w:val="21"/>
-          <w:bdr w:val="none" w:sz="0" w:space="0" w:color="auto" w:frame="1"/>
-          <w:shd w:val="clear" w:color="auto" w:fill="F7F7F7"/>
-        </w:rPr>
-        <w:t xml:space="preserve"> proxy</w:t>
-      </w:r>
+      <w:bookmarkStart w:id="0" w:name="_GoBack"/>
+      <w:bookmarkEnd w:id="0"/>
     </w:p>
     <w:p>
       <w:pPr>
@@ -494,16 +468,21 @@
         </w:tabs>
         <w:spacing w:after="0" w:line="240" w:lineRule="auto"/>
         <w:rPr>
-          <w:rFonts w:ascii="Courier New" w:eastAsia="Times New Roman" w:hAnsi="Courier New" w:cs="Courier New"/>
-          <w:b/>
-          <w:bCs/>
-          <w:color w:val="303030"/>
+          <w:rFonts w:ascii="Arial" w:eastAsia="Times New Roman" w:hAnsi="Arial" w:cs="Arial"/>
+          <w:color w:val="000000"/>
           <w:sz w:val="21"/>
           <w:szCs w:val="21"/>
-          <w:bdr w:val="none" w:sz="0" w:space="0" w:color="auto" w:frame="1"/>
-          <w:shd w:val="clear" w:color="auto" w:fill="F7F7F7"/>
-        </w:rPr>
-      </w:pPr>
+        </w:rPr>
+      </w:pPr>
+      <w:r>
+        <w:rPr>
+          <w:rFonts w:ascii="Arial" w:eastAsia="Times New Roman" w:hAnsi="Arial" w:cs="Arial"/>
+          <w:color w:val="000000"/>
+          <w:sz w:val="21"/>
+          <w:szCs w:val="21"/>
+        </w:rPr>
+        <w:t>Install Dashboard Service (1.10.0 version can skip auth)</w:t>
+      </w:r>
     </w:p>
     <w:p>
       <w:pPr>
@@ -534,45 +513,6 @@
           <w:szCs w:val="21"/>
         </w:rPr>
       </w:pPr>
-      <w:r>
-        <w:rPr>
-          <w:rFonts w:ascii="Arial" w:eastAsia="Times New Roman" w:hAnsi="Arial" w:cs="Arial"/>
-          <w:color w:val="000000"/>
-          <w:sz w:val="21"/>
-          <w:szCs w:val="21"/>
-        </w:rPr>
-        <w:t>Install Dashboard Service (1.10.0 version can skip auth)</w:t>
-      </w:r>
-    </w:p>
-    <w:p>
-      <w:pPr>
-        <w:shd w:val="clear" w:color="auto" w:fill="F7F7F7"/>
-        <w:tabs>
-          <w:tab w:val="left" w:pos="916"/>
-          <w:tab w:val="left" w:pos="1832"/>
-          <w:tab w:val="left" w:pos="2748"/>
-          <w:tab w:val="left" w:pos="3664"/>
-          <w:tab w:val="left" w:pos="4580"/>
-          <w:tab w:val="left" w:pos="5496"/>
-          <w:tab w:val="left" w:pos="6412"/>
-          <w:tab w:val="left" w:pos="7328"/>
-          <w:tab w:val="left" w:pos="8244"/>
-          <w:tab w:val="left" w:pos="9160"/>
-          <w:tab w:val="left" w:pos="10076"/>
-          <w:tab w:val="left" w:pos="10992"/>
-          <w:tab w:val="left" w:pos="11908"/>
-          <w:tab w:val="left" w:pos="12824"/>
-          <w:tab w:val="left" w:pos="13740"/>
-          <w:tab w:val="left" w:pos="14656"/>
-        </w:tabs>
-        <w:spacing w:after="0" w:line="240" w:lineRule="auto"/>
-        <w:rPr>
-          <w:rFonts w:ascii="Arial" w:eastAsia="Times New Roman" w:hAnsi="Arial" w:cs="Arial"/>
-          <w:color w:val="000000"/>
-          <w:sz w:val="21"/>
-          <w:szCs w:val="21"/>
-        </w:rPr>
-      </w:pPr>
       <w:proofErr w:type="spellStart"/>
       <w:r>
         <w:rPr>
@@ -593,27 +533,7 @@
           <w:szCs w:val="20"/>
           <w:shd w:val="clear" w:color="auto" w:fill="F6F8FA"/>
         </w:rPr>
-        <w:t xml:space="preserve"> apply -f https://raw.githubusercontent.com/kubernetes/dashboard/v1.10.</w:t>
-      </w:r>
-      <w:r>
-        <w:rPr>
-          <w:rFonts w:ascii="Consolas" w:hAnsi="Consolas"/>
-          <w:color w:val="24292E"/>
-          <w:sz w:val="20"/>
-          <w:szCs w:val="20"/>
-          <w:shd w:val="clear" w:color="auto" w:fill="F6F8FA"/>
-        </w:rPr>
-        <w:t>0</w:t>
-      </w:r>
-      <w:r>
-        <w:rPr>
-          <w:rFonts w:ascii="Consolas" w:hAnsi="Consolas"/>
-          <w:color w:val="24292E"/>
-          <w:sz w:val="20"/>
-          <w:szCs w:val="20"/>
-          <w:shd w:val="clear" w:color="auto" w:fill="F6F8FA"/>
-        </w:rPr>
-        <w:t>/src/deploy/recommended/kubernetes-dashboard.yaml</w:t>
+        <w:t xml:space="preserve"> apply -f https://raw.githubusercontent.com/kubernetes/dashboard/v1.10.0/src/deploy/recommended/kubernetes-dashboard.yaml</w:t>
       </w:r>
     </w:p>
     <w:p>
@@ -640,11 +560,8 @@
           <w:rFonts w:eastAsia="Times New Roman"/>
           <w:shd w:val="clear" w:color="auto" w:fill="F7F7F7"/>
         </w:rPr>
-        <w:lastRenderedPageBreak/>
         <w:t>Start Proxy</w:t>
       </w:r>
-      <w:bookmarkStart w:id="0" w:name="_GoBack"/>
-      <w:bookmarkEnd w:id="0"/>
     </w:p>
     <w:p>
       <w:pPr>
@@ -689,6 +606,7 @@
           <w:color w:val="1F3763" w:themeColor="accent1" w:themeShade="7F"/>
           <w:u w:val="none"/>
         </w:rPr>
+        <w:lastRenderedPageBreak/>
         <w:t>Launch Dashboard</w:t>
       </w:r>
     </w:p>
@@ -702,27 +620,7 @@
             <w:bdr w:val="none" w:sz="0" w:space="0" w:color="auto" w:frame="1"/>
             <w:shd w:val="clear" w:color="auto" w:fill="FFFFFF"/>
           </w:rPr>
-          <w:t>http://localhost:8001/api/v1/namespaces/kube-system/services/https:kubernetes-dashboard:/prox</w:t>
-        </w:r>
-        <w:r>
-          <w:rPr>
-            <w:rStyle w:val="Hyperlink"/>
-            <w:rFonts w:ascii="Arial" w:hAnsi="Arial" w:cs="Arial"/>
-            <w:spacing w:val="2"/>
-            <w:bdr w:val="none" w:sz="0" w:space="0" w:color="auto" w:frame="1"/>
-            <w:shd w:val="clear" w:color="auto" w:fill="FFFFFF"/>
-          </w:rPr>
-          <w:t>y</w:t>
-        </w:r>
-        <w:r>
-          <w:rPr>
-            <w:rStyle w:val="Hyperlink"/>
-            <w:rFonts w:ascii="Arial" w:hAnsi="Arial" w:cs="Arial"/>
-            <w:spacing w:val="2"/>
-            <w:bdr w:val="none" w:sz="0" w:space="0" w:color="auto" w:frame="1"/>
-            <w:shd w:val="clear" w:color="auto" w:fill="FFFFFF"/>
-          </w:rPr>
-          <w:t>/</w:t>
+          <w:t>http://localhost:8001/api/v1/namespaces/kube-system/services/https:kubernetes-dashboard:/proxy/</w:t>
         </w:r>
       </w:hyperlink>
     </w:p>
@@ -2134,7 +2032,7 @@
 </file>
 
 <file path=customXml/itemProps1.xml><?xml version="1.0" encoding="utf-8"?>
-<ds:datastoreItem xmlns:ds="http://schemas.openxmlformats.org/officeDocument/2006/customXml" ds:itemID="{0E1EEC13-374E-461C-8B46-99577BA4A63B}">
+<ds:datastoreItem xmlns:ds="http://schemas.openxmlformats.org/officeDocument/2006/customXml" ds:itemID="{B79179D3-DA8A-4FC6-80BA-6DCB05C0D3ED}">
   <ds:schemaRefs>
     <ds:schemaRef ds:uri="http://schemas.openxmlformats.org/officeDocument/2006/bibliography"/>
   </ds:schemaRefs>

</xml_diff>

<commit_message>
upgrade YAML file from beta to V1.
</commit_message>
<xml_diff>
--- a/kubernetes script.docx
+++ b/kubernetes script.docx
@@ -187,7 +187,10 @@
       </w:r>
       <w:proofErr w:type="spellEnd"/>
     </w:p>
-    <w:p/>
+    <w:p>
+      <w:bookmarkStart w:id="0" w:name="_GoBack"/>
+      <w:bookmarkEnd w:id="0"/>
+    </w:p>
     <w:p>
       <w:pPr>
         <w:pStyle w:val="Heading2"/>
@@ -442,8 +445,6 @@
           <w:shd w:val="clear" w:color="auto" w:fill="F7F7F7"/>
         </w:rPr>
       </w:pPr>
-      <w:bookmarkStart w:id="0" w:name="_GoBack"/>
-      <w:bookmarkEnd w:id="0"/>
     </w:p>
     <w:p>
       <w:pPr>
@@ -1091,7 +1092,7 @@
       </w:pPr>
     </w:pPrDefault>
   </w:docDefaults>
-  <w:latentStyles w:defLockedState="0" w:defUIPriority="99" w:defSemiHidden="0" w:defUnhideWhenUsed="0" w:defQFormat="0" w:count="375">
+  <w:latentStyles w:defLockedState="0" w:defUIPriority="99" w:defSemiHidden="0" w:defUnhideWhenUsed="0" w:defQFormat="0" w:count="376">
     <w:lsdException w:name="Normal" w:uiPriority="0" w:qFormat="1"/>
     <w:lsdException w:name="heading 1" w:uiPriority="9" w:qFormat="1"/>
     <w:lsdException w:name="heading 2" w:semiHidden="1" w:uiPriority="9" w:unhideWhenUsed="1" w:qFormat="1"/>
@@ -1197,7 +1198,6 @@
     <w:lsdException w:name="HTML Sample" w:semiHidden="1" w:unhideWhenUsed="1"/>
     <w:lsdException w:name="HTML Typewriter" w:semiHidden="1" w:unhideWhenUsed="1"/>
     <w:lsdException w:name="HTML Variable" w:semiHidden="1" w:unhideWhenUsed="1"/>
-    <w:lsdException w:name="Normal Table" w:semiHidden="1" w:unhideWhenUsed="1"/>
     <w:lsdException w:name="annotation subject" w:semiHidden="1" w:unhideWhenUsed="1"/>
     <w:lsdException w:name="No List" w:semiHidden="1" w:unhideWhenUsed="1"/>
     <w:lsdException w:name="Outline List 1" w:semiHidden="1" w:unhideWhenUsed="1"/>
@@ -1244,10 +1244,8 @@
     <w:lsdException w:name="Table Subtle 2" w:semiHidden="1" w:unhideWhenUsed="1"/>
     <w:lsdException w:name="Table Web 1" w:semiHidden="1" w:unhideWhenUsed="1"/>
     <w:lsdException w:name="Table Web 2" w:semiHidden="1" w:unhideWhenUsed="1"/>
-    <w:lsdException w:name="Table Web 3" w:semiHidden="1" w:unhideWhenUsed="1"/>
     <w:lsdException w:name="Balloon Text" w:semiHidden="1" w:unhideWhenUsed="1"/>
     <w:lsdException w:name="Table Grid" w:uiPriority="39"/>
-    <w:lsdException w:name="Table Theme" w:semiHidden="1" w:unhideWhenUsed="1"/>
     <w:lsdException w:name="Placeholder Text" w:semiHidden="1"/>
     <w:lsdException w:name="No Spacing" w:uiPriority="1" w:qFormat="1"/>
     <w:lsdException w:name="Light Shading" w:uiPriority="60"/>
@@ -1467,6 +1465,7 @@
     <w:lsdException w:name="Smart Hyperlink" w:semiHidden="1" w:unhideWhenUsed="1"/>
     <w:lsdException w:name="Hashtag" w:semiHidden="1" w:unhideWhenUsed="1"/>
     <w:lsdException w:name="Unresolved Mention" w:semiHidden="1" w:unhideWhenUsed="1"/>
+    <w:lsdException w:name="Smart Link" w:semiHidden="1" w:unhideWhenUsed="1"/>
   </w:latentStyles>
   <w:style w:type="paragraph" w:default="1" w:styleId="Normal">
     <w:name w:val="Normal"/>
@@ -2032,7 +2031,7 @@
 </file>
 
 <file path=customXml/itemProps1.xml><?xml version="1.0" encoding="utf-8"?>
-<ds:datastoreItem xmlns:ds="http://schemas.openxmlformats.org/officeDocument/2006/customXml" ds:itemID="{B79179D3-DA8A-4FC6-80BA-6DCB05C0D3ED}">
+<ds:datastoreItem xmlns:ds="http://schemas.openxmlformats.org/officeDocument/2006/customXml" ds:itemID="{04FBAF91-607E-4F61-85DD-23A198F90C33}">
   <ds:schemaRefs>
     <ds:schemaRef ds:uri="http://schemas.openxmlformats.org/officeDocument/2006/bibliography"/>
   </ds:schemaRefs>

</xml_diff>